<commit_message>
add end of POO part
</commit_message>
<xml_diff>
--- a/php/Php-ENI.docx
+++ b/php/Php-ENI.docx
@@ -1659,6 +1659,9 @@
     </w:p>
     <w:p>
       <w:r>
+        <w:rPr>
+          <w:noProof/>
+        </w:rPr>
         <w:drawing>
           <wp:inline distT="0" distB="0" distL="0" distR="0" wp14:anchorId="60C6E6A9" wp14:editId="6B8AE25D">
             <wp:extent cx="5650302" cy="5404819"/>
@@ -1706,6 +1709,9 @@
     </w:p>
     <w:p>
       <w:r>
+        <w:rPr>
+          <w:noProof/>
+        </w:rPr>
         <w:drawing>
           <wp:inline distT="0" distB="0" distL="0" distR="0" wp14:anchorId="2ABD9763" wp14:editId="4B6CF7E7">
             <wp:extent cx="3500886" cy="2631056"/>
@@ -1756,6 +1762,9 @@
     </w:p>
     <w:p>
       <w:r>
+        <w:rPr>
+          <w:noProof/>
+        </w:rPr>
         <w:drawing>
           <wp:inline distT="0" distB="0" distL="0" distR="0" wp14:anchorId="224A69F3" wp14:editId="0834565B">
             <wp:extent cx="4132053" cy="3370885"/>
@@ -1793,8 +1802,282 @@
         </w:drawing>
       </w:r>
     </w:p>
-    <w:p/>
-    <w:p/>
+    <w:p>
+      <w:pPr>
+        <w:pStyle w:val="Titre2"/>
+      </w:pPr>
+      <w:r>
+        <w:t>Espace de nom : namespace</w:t>
+      </w:r>
+    </w:p>
+    <w:p>
+      <w:r>
+        <w:drawing>
+          <wp:inline distT="0" distB="0" distL="0" distR="0" wp14:anchorId="3899DE52" wp14:editId="01F2C762">
+            <wp:extent cx="5315692" cy="1543265"/>
+            <wp:effectExtent l="0" t="0" r="0" b="0"/>
+            <wp:docPr id="16" name="Image 16" descr="Une image contenant texte&#10;&#10;Description générée automatiquement"/>
+            <wp:cNvGraphicFramePr>
+              <a:graphicFrameLocks xmlns:a="http://schemas.openxmlformats.org/drawingml/2006/main" noChangeAspect="1"/>
+            </wp:cNvGraphicFramePr>
+            <a:graphic xmlns:a="http://schemas.openxmlformats.org/drawingml/2006/main">
+              <a:graphicData uri="http://schemas.openxmlformats.org/drawingml/2006/picture">
+                <pic:pic xmlns:pic="http://schemas.openxmlformats.org/drawingml/2006/picture">
+                  <pic:nvPicPr>
+                    <pic:cNvPr id="16" name="Image 16" descr="Une image contenant texte&#10;&#10;Description générée automatiquement"/>
+                    <pic:cNvPicPr/>
+                  </pic:nvPicPr>
+                  <pic:blipFill>
+                    <a:blip r:embed="rId29"/>
+                    <a:stretch>
+                      <a:fillRect/>
+                    </a:stretch>
+                  </pic:blipFill>
+                  <pic:spPr>
+                    <a:xfrm>
+                      <a:off x="0" y="0"/>
+                      <a:ext cx="5315692" cy="1543265"/>
+                    </a:xfrm>
+                    <a:prstGeom prst="rect">
+                      <a:avLst/>
+                    </a:prstGeom>
+                  </pic:spPr>
+                </pic:pic>
+              </a:graphicData>
+            </a:graphic>
+          </wp:inline>
+        </w:drawing>
+      </w:r>
+    </w:p>
+    <w:p>
+      <w:pPr>
+        <w:pStyle w:val="Titre2"/>
+      </w:pPr>
+      <w:r>
+        <w:t>Serialisation</w:t>
+      </w:r>
+    </w:p>
+    <w:p>
+      <w:r>
+        <w:drawing>
+          <wp:inline distT="0" distB="0" distL="0" distR="0" wp14:anchorId="52A7307E" wp14:editId="17ACA89E">
+            <wp:extent cx="6840220" cy="3597910"/>
+            <wp:effectExtent l="0" t="0" r="0" b="2540"/>
+            <wp:docPr id="27" name="Image 27" descr="Une image contenant texte&#10;&#10;Description générée automatiquement"/>
+            <wp:cNvGraphicFramePr>
+              <a:graphicFrameLocks xmlns:a="http://schemas.openxmlformats.org/drawingml/2006/main" noChangeAspect="1"/>
+            </wp:cNvGraphicFramePr>
+            <a:graphic xmlns:a="http://schemas.openxmlformats.org/drawingml/2006/main">
+              <a:graphicData uri="http://schemas.openxmlformats.org/drawingml/2006/picture">
+                <pic:pic xmlns:pic="http://schemas.openxmlformats.org/drawingml/2006/picture">
+                  <pic:nvPicPr>
+                    <pic:cNvPr id="27" name="Image 27" descr="Une image contenant texte&#10;&#10;Description générée automatiquement"/>
+                    <pic:cNvPicPr/>
+                  </pic:nvPicPr>
+                  <pic:blipFill>
+                    <a:blip r:embed="rId30"/>
+                    <a:stretch>
+                      <a:fillRect/>
+                    </a:stretch>
+                  </pic:blipFill>
+                  <pic:spPr>
+                    <a:xfrm>
+                      <a:off x="0" y="0"/>
+                      <a:ext cx="6840220" cy="3597910"/>
+                    </a:xfrm>
+                    <a:prstGeom prst="rect">
+                      <a:avLst/>
+                    </a:prstGeom>
+                  </pic:spPr>
+                </pic:pic>
+              </a:graphicData>
+            </a:graphic>
+          </wp:inline>
+        </w:drawing>
+      </w:r>
+    </w:p>
+    <w:p>
+      <w:pPr>
+        <w:pStyle w:val="Titre2"/>
+      </w:pPr>
+      <w:r>
+        <w:lastRenderedPageBreak/>
+        <w:t>Chargement automatique des classes</w:t>
+      </w:r>
+    </w:p>
+    <w:p>
+      <w:r>
+        <w:drawing>
+          <wp:inline distT="0" distB="0" distL="0" distR="0" wp14:anchorId="0AA3A737" wp14:editId="3FEEF448">
+            <wp:extent cx="6840220" cy="2333625"/>
+            <wp:effectExtent l="0" t="0" r="0" b="9525"/>
+            <wp:docPr id="28" name="Image 28" descr="Une image contenant texte&#10;&#10;Description générée automatiquement"/>
+            <wp:cNvGraphicFramePr>
+              <a:graphicFrameLocks xmlns:a="http://schemas.openxmlformats.org/drawingml/2006/main" noChangeAspect="1"/>
+            </wp:cNvGraphicFramePr>
+            <a:graphic xmlns:a="http://schemas.openxmlformats.org/drawingml/2006/main">
+              <a:graphicData uri="http://schemas.openxmlformats.org/drawingml/2006/picture">
+                <pic:pic xmlns:pic="http://schemas.openxmlformats.org/drawingml/2006/picture">
+                  <pic:nvPicPr>
+                    <pic:cNvPr id="28" name="Image 28" descr="Une image contenant texte&#10;&#10;Description générée automatiquement"/>
+                    <pic:cNvPicPr/>
+                  </pic:nvPicPr>
+                  <pic:blipFill>
+                    <a:blip r:embed="rId31"/>
+                    <a:stretch>
+                      <a:fillRect/>
+                    </a:stretch>
+                  </pic:blipFill>
+                  <pic:spPr>
+                    <a:xfrm>
+                      <a:off x="0" y="0"/>
+                      <a:ext cx="6840220" cy="2333625"/>
+                    </a:xfrm>
+                    <a:prstGeom prst="rect">
+                      <a:avLst/>
+                    </a:prstGeom>
+                  </pic:spPr>
+                </pic:pic>
+              </a:graphicData>
+            </a:graphic>
+          </wp:inline>
+        </w:drawing>
+      </w:r>
+    </w:p>
+    <w:p>
+      <w:r>
+        <w:t xml:space="preserve">Il faut donc que les classe sois dans un dossier « classes » et le nom du fichier dois être </w:t>
+      </w:r>
+      <w:proofErr w:type="spellStart"/>
+      <w:r>
+        <w:t>nomDeLaClasse.class.php</w:t>
+      </w:r>
+      <w:proofErr w:type="spellEnd"/>
+    </w:p>
+    <w:p>
+      <w:r>
+        <w:drawing>
+          <wp:inline distT="0" distB="0" distL="0" distR="0" wp14:anchorId="427207E5" wp14:editId="2BA5BD9A">
+            <wp:extent cx="3991532" cy="809738"/>
+            <wp:effectExtent l="0" t="0" r="9525" b="9525"/>
+            <wp:docPr id="29" name="Image 29" descr="Une image contenant texte&#10;&#10;Description générée automatiquement"/>
+            <wp:cNvGraphicFramePr>
+              <a:graphicFrameLocks xmlns:a="http://schemas.openxmlformats.org/drawingml/2006/main" noChangeAspect="1"/>
+            </wp:cNvGraphicFramePr>
+            <a:graphic xmlns:a="http://schemas.openxmlformats.org/drawingml/2006/main">
+              <a:graphicData uri="http://schemas.openxmlformats.org/drawingml/2006/picture">
+                <pic:pic xmlns:pic="http://schemas.openxmlformats.org/drawingml/2006/picture">
+                  <pic:nvPicPr>
+                    <pic:cNvPr id="29" name="Image 29" descr="Une image contenant texte&#10;&#10;Description générée automatiquement"/>
+                    <pic:cNvPicPr/>
+                  </pic:nvPicPr>
+                  <pic:blipFill>
+                    <a:blip r:embed="rId32"/>
+                    <a:stretch>
+                      <a:fillRect/>
+                    </a:stretch>
+                  </pic:blipFill>
+                  <pic:spPr>
+                    <a:xfrm>
+                      <a:off x="0" y="0"/>
+                      <a:ext cx="3991532" cy="809738"/>
+                    </a:xfrm>
+                    <a:prstGeom prst="rect">
+                      <a:avLst/>
+                    </a:prstGeom>
+                  </pic:spPr>
+                </pic:pic>
+              </a:graphicData>
+            </a:graphic>
+          </wp:inline>
+        </w:drawing>
+      </w:r>
+    </w:p>
+    <w:p>
+      <w:r>
+        <w:t xml:space="preserve">Par exemple ici on cherche à instancier une classe qui se nomme Chaine, il ira la chercher grâce à </w:t>
+      </w:r>
+      <w:proofErr w:type="spellStart"/>
+      <w:r>
+        <w:t>autoLoad.php</w:t>
+      </w:r>
+      <w:proofErr w:type="spellEnd"/>
+      <w:r>
+        <w:t xml:space="preserve"> précédemment créer.</w:t>
+      </w:r>
+    </w:p>
+    <w:p>
+      <w:pPr>
+        <w:pStyle w:val="Titre2"/>
+      </w:pPr>
+      <w:r>
+        <w:t>Clonage d’instance</w:t>
+      </w:r>
+    </w:p>
+    <w:p>
+      <w:r>
+        <w:t xml:space="preserve">Si un fait un simple $objet2 = $objet1 on fera une copie par </w:t>
+      </w:r>
+      <w:r>
+        <w:t>référence</w:t>
+      </w:r>
+      <w:r>
+        <w:t xml:space="preserve">, si on impacte une des classe la seconde le sera donc aussi car ce sont finalement les </w:t>
+      </w:r>
+      <w:r>
+        <w:t>même</w:t>
+      </w:r>
+      <w:r>
+        <w:t>.</w:t>
+      </w:r>
+    </w:p>
+    <w:p>
+      <w:r>
+        <w:t xml:space="preserve">Il faut donc faire un </w:t>
+      </w:r>
+      <w:r>
+        <w:t>clone tel que</w:t>
+      </w:r>
+    </w:p>
+    <w:p>
+      <w:r>
+        <w:drawing>
+          <wp:inline distT="0" distB="0" distL="0" distR="0" wp14:anchorId="0F5C20C6" wp14:editId="5C621535">
+            <wp:extent cx="4782217" cy="2076740"/>
+            <wp:effectExtent l="0" t="0" r="0" b="0"/>
+            <wp:docPr id="30" name="Image 30" descr="Une image contenant texte&#10;&#10;Description générée automatiquement"/>
+            <wp:cNvGraphicFramePr>
+              <a:graphicFrameLocks xmlns:a="http://schemas.openxmlformats.org/drawingml/2006/main" noChangeAspect="1"/>
+            </wp:cNvGraphicFramePr>
+            <a:graphic xmlns:a="http://schemas.openxmlformats.org/drawingml/2006/main">
+              <a:graphicData uri="http://schemas.openxmlformats.org/drawingml/2006/picture">
+                <pic:pic xmlns:pic="http://schemas.openxmlformats.org/drawingml/2006/picture">
+                  <pic:nvPicPr>
+                    <pic:cNvPr id="30" name="Image 30" descr="Une image contenant texte&#10;&#10;Description générée automatiquement"/>
+                    <pic:cNvPicPr/>
+                  </pic:nvPicPr>
+                  <pic:blipFill>
+                    <a:blip r:embed="rId33"/>
+                    <a:stretch>
+                      <a:fillRect/>
+                    </a:stretch>
+                  </pic:blipFill>
+                  <pic:spPr>
+                    <a:xfrm>
+                      <a:off x="0" y="0"/>
+                      <a:ext cx="4782217" cy="2076740"/>
+                    </a:xfrm>
+                    <a:prstGeom prst="rect">
+                      <a:avLst/>
+                    </a:prstGeom>
+                  </pic:spPr>
+                </pic:pic>
+              </a:graphicData>
+            </a:graphic>
+          </wp:inline>
+        </w:drawing>
+      </w:r>
+    </w:p>
     <w:p/>
     <w:p>
       <w:pPr>

</xml_diff>

<commit_message>
add session, cookie a pdo party
</commit_message>
<xml_diff>
--- a/php/Php-ENI.docx
+++ b/php/Php-ENI.docx
@@ -4344,7 +4344,194 @@
       </w:r>
       <w:bookmarkEnd w:id="24"/>
     </w:p>
-    <w:p/>
+    <w:p>
+      <w:pPr>
+        <w:pStyle w:val="Titre2"/>
+      </w:pPr>
+      <w:r>
+        <w:t>Code d’erreur http</w:t>
+      </w:r>
+    </w:p>
+    <w:p>
+      <w:r>
+        <w:drawing>
+          <wp:inline distT="0" distB="0" distL="0" distR="0" wp14:anchorId="22DEBA39" wp14:editId="559AF45F">
+            <wp:extent cx="5496692" cy="2781688"/>
+            <wp:effectExtent l="0" t="0" r="8890" b="0"/>
+            <wp:docPr id="39" name="Image 39" descr="Une image contenant texte&#10;&#10;Description générée automatiquement"/>
+            <wp:cNvGraphicFramePr>
+              <a:graphicFrameLocks xmlns:a="http://schemas.openxmlformats.org/drawingml/2006/main" noChangeAspect="1"/>
+            </wp:cNvGraphicFramePr>
+            <a:graphic xmlns:a="http://schemas.openxmlformats.org/drawingml/2006/main">
+              <a:graphicData uri="http://schemas.openxmlformats.org/drawingml/2006/picture">
+                <pic:pic xmlns:pic="http://schemas.openxmlformats.org/drawingml/2006/picture">
+                  <pic:nvPicPr>
+                    <pic:cNvPr id="39" name="Image 39" descr="Une image contenant texte&#10;&#10;Description générée automatiquement"/>
+                    <pic:cNvPicPr/>
+                  </pic:nvPicPr>
+                  <pic:blipFill>
+                    <a:blip r:embed="rId43"/>
+                    <a:stretch>
+                      <a:fillRect/>
+                    </a:stretch>
+                  </pic:blipFill>
+                  <pic:spPr>
+                    <a:xfrm>
+                      <a:off x="0" y="0"/>
+                      <a:ext cx="5496692" cy="2781688"/>
+                    </a:xfrm>
+                    <a:prstGeom prst="rect">
+                      <a:avLst/>
+                    </a:prstGeom>
+                  </pic:spPr>
+                </pic:pic>
+              </a:graphicData>
+            </a:graphic>
+          </wp:inline>
+        </w:drawing>
+      </w:r>
+    </w:p>
+    <w:p>
+      <w:pPr>
+        <w:pStyle w:val="Titre2"/>
+      </w:pPr>
+      <w:r>
+        <w:t>Les redirections</w:t>
+      </w:r>
+    </w:p>
+    <w:p>
+      <w:r>
+        <w:drawing>
+          <wp:inline distT="0" distB="0" distL="0" distR="0" wp14:anchorId="7537654C" wp14:editId="69360500">
+            <wp:extent cx="5477639" cy="752580"/>
+            <wp:effectExtent l="0" t="0" r="8890" b="9525"/>
+            <wp:docPr id="40" name="Image 40" descr="Une image contenant texte&#10;&#10;Description générée automatiquement"/>
+            <wp:cNvGraphicFramePr>
+              <a:graphicFrameLocks xmlns:a="http://schemas.openxmlformats.org/drawingml/2006/main" noChangeAspect="1"/>
+            </wp:cNvGraphicFramePr>
+            <a:graphic xmlns:a="http://schemas.openxmlformats.org/drawingml/2006/main">
+              <a:graphicData uri="http://schemas.openxmlformats.org/drawingml/2006/picture">
+                <pic:pic xmlns:pic="http://schemas.openxmlformats.org/drawingml/2006/picture">
+                  <pic:nvPicPr>
+                    <pic:cNvPr id="40" name="Image 40" descr="Une image contenant texte&#10;&#10;Description générée automatiquement"/>
+                    <pic:cNvPicPr/>
+                  </pic:nvPicPr>
+                  <pic:blipFill>
+                    <a:blip r:embed="rId44"/>
+                    <a:stretch>
+                      <a:fillRect/>
+                    </a:stretch>
+                  </pic:blipFill>
+                  <pic:spPr>
+                    <a:xfrm>
+                      <a:off x="0" y="0"/>
+                      <a:ext cx="5477639" cy="752580"/>
+                    </a:xfrm>
+                    <a:prstGeom prst="rect">
+                      <a:avLst/>
+                    </a:prstGeom>
+                  </pic:spPr>
+                </pic:pic>
+              </a:graphicData>
+            </a:graphic>
+          </wp:inline>
+        </w:drawing>
+      </w:r>
+    </w:p>
+    <w:p>
+      <w:pPr>
+        <w:pStyle w:val="Titre2"/>
+      </w:pPr>
+      <w:r>
+        <w:t>Cookie</w:t>
+      </w:r>
+    </w:p>
+    <w:p>
+      <w:r>
+        <w:drawing>
+          <wp:inline distT="0" distB="0" distL="0" distR="0" wp14:anchorId="01B47A4F" wp14:editId="03C4E82B">
+            <wp:extent cx="6458851" cy="1752845"/>
+            <wp:effectExtent l="0" t="0" r="0" b="0"/>
+            <wp:docPr id="41" name="Image 41" descr="Une image contenant texte&#10;&#10;Description générée automatiquement"/>
+            <wp:cNvGraphicFramePr>
+              <a:graphicFrameLocks xmlns:a="http://schemas.openxmlformats.org/drawingml/2006/main" noChangeAspect="1"/>
+            </wp:cNvGraphicFramePr>
+            <a:graphic xmlns:a="http://schemas.openxmlformats.org/drawingml/2006/main">
+              <a:graphicData uri="http://schemas.openxmlformats.org/drawingml/2006/picture">
+                <pic:pic xmlns:pic="http://schemas.openxmlformats.org/drawingml/2006/picture">
+                  <pic:nvPicPr>
+                    <pic:cNvPr id="41" name="Image 41" descr="Une image contenant texte&#10;&#10;Description générée automatiquement"/>
+                    <pic:cNvPicPr/>
+                  </pic:nvPicPr>
+                  <pic:blipFill>
+                    <a:blip r:embed="rId45"/>
+                    <a:stretch>
+                      <a:fillRect/>
+                    </a:stretch>
+                  </pic:blipFill>
+                  <pic:spPr>
+                    <a:xfrm>
+                      <a:off x="0" y="0"/>
+                      <a:ext cx="6458851" cy="1752845"/>
+                    </a:xfrm>
+                    <a:prstGeom prst="rect">
+                      <a:avLst/>
+                    </a:prstGeom>
+                  </pic:spPr>
+                </pic:pic>
+              </a:graphicData>
+            </a:graphic>
+          </wp:inline>
+        </w:drawing>
+      </w:r>
+    </w:p>
+    <w:p>
+      <w:pPr>
+        <w:pStyle w:val="Titre2"/>
+      </w:pPr>
+      <w:r>
+        <w:t>Sessions</w:t>
+      </w:r>
+    </w:p>
+    <w:p>
+      <w:r>
+        <w:drawing>
+          <wp:inline distT="0" distB="0" distL="0" distR="0" wp14:anchorId="54897C1C" wp14:editId="396B3216">
+            <wp:extent cx="5239481" cy="1314633"/>
+            <wp:effectExtent l="0" t="0" r="0" b="0"/>
+            <wp:docPr id="42" name="Image 42" descr="Une image contenant texte&#10;&#10;Description générée automatiquement"/>
+            <wp:cNvGraphicFramePr>
+              <a:graphicFrameLocks xmlns:a="http://schemas.openxmlformats.org/drawingml/2006/main" noChangeAspect="1"/>
+            </wp:cNvGraphicFramePr>
+            <a:graphic xmlns:a="http://schemas.openxmlformats.org/drawingml/2006/main">
+              <a:graphicData uri="http://schemas.openxmlformats.org/drawingml/2006/picture">
+                <pic:pic xmlns:pic="http://schemas.openxmlformats.org/drawingml/2006/picture">
+                  <pic:nvPicPr>
+                    <pic:cNvPr id="42" name="Image 42" descr="Une image contenant texte&#10;&#10;Description générée automatiquement"/>
+                    <pic:cNvPicPr/>
+                  </pic:nvPicPr>
+                  <pic:blipFill>
+                    <a:blip r:embed="rId46"/>
+                    <a:stretch>
+                      <a:fillRect/>
+                    </a:stretch>
+                  </pic:blipFill>
+                  <pic:spPr>
+                    <a:xfrm>
+                      <a:off x="0" y="0"/>
+                      <a:ext cx="5239481" cy="1314633"/>
+                    </a:xfrm>
+                    <a:prstGeom prst="rect">
+                      <a:avLst/>
+                    </a:prstGeom>
+                  </pic:spPr>
+                </pic:pic>
+              </a:graphicData>
+            </a:graphic>
+          </wp:inline>
+        </w:drawing>
+      </w:r>
+    </w:p>
     <w:sectPr>
       <w:pgSz w:w="11906" w:h="16838"/>
       <w:pgMar w:top="567" w:right="567" w:bottom="567" w:left="567" w:header="708" w:footer="708" w:gutter="0"/>

</xml_diff>